<commit_message>
27.04 - zadane z polskiego
</commit_message>
<xml_diff>
--- a/Notatki/polski.docx
+++ b/Notatki/polski.docx
@@ -8481,22 +8481,7 @@
         <w:t xml:space="preserve"> oraz </w:t>
       </w:r>
       <w:r>
-        <w:t>rozpoczęcie</w:t>
-      </w:r>
-      <w:r>
-        <w:t xml:space="preserve"> przegląd</w:t>
-      </w:r>
-      <w:r>
-        <w:t>u</w:t>
-      </w:r>
-      <w:r>
-        <w:t xml:space="preserve"> wojsk</w:t>
-      </w:r>
-      <w:r>
-        <w:t xml:space="preserve"> i f</w:t>
-      </w:r>
-      <w:r>
-        <w:t>ormowanie się kolumn żołnierzy.</w:t>
+        <w:t>rozpoczęcie przeglądu wojsk i formowanie się kolumn żołnierzy.</w:t>
       </w:r>
     </w:p>
     <w:p>
@@ -8866,7 +8851,13 @@
         <w:suppressAutoHyphens w:val="0"/>
       </w:pPr>
       <w:r>
-        <w:t>Śrdniówka na 7</w:t>
+        <w:t>Śr</w:t>
+      </w:r>
+      <w:r>
+        <w:t>e</w:t>
+      </w:r>
+      <w:r>
+        <w:t>dniówka na 7</w:t>
       </w:r>
     </w:p>
     <w:p>
@@ -8907,8 +8898,196 @@
       <w:r>
         <w:t xml:space="preserve">Idzie niewesoło, wrony zmokłe, uboga litwinka, gawędy rozwokle, </w:t>
       </w:r>
+    </w:p>
+    <w:p>
+      <w:pPr>
+        <w:pStyle w:val="Akapitzlist"/>
+        <w:numPr>
+          <w:ilvl w:val="0"/>
+          <w:numId w:val="24"/>
+        </w:numPr>
+        <w:suppressAutoHyphens w:val="0"/>
+      </w:pPr>
+      <w:r>
+        <w:t>Dawno wszedł dzień, a jeszcze ledwie jest widomy</w:t>
+      </w:r>
+    </w:p>
+    <w:p>
+      <w:pPr>
+        <w:pStyle w:val="Akapitzlist"/>
+        <w:numPr>
+          <w:ilvl w:val="0"/>
+          <w:numId w:val="24"/>
+        </w:numPr>
+        <w:suppressAutoHyphens w:val="0"/>
+      </w:pPr>
+      <w:r>
+        <w:t>Tuli się do drzewa</w:t>
+      </w:r>
+    </w:p>
+    <w:p>
+      <w:pPr>
+        <w:pStyle w:val="Akapitzlist"/>
+        <w:numPr>
+          <w:ilvl w:val="0"/>
+          <w:numId w:val="24"/>
+        </w:numPr>
+        <w:suppressAutoHyphens w:val="0"/>
+      </w:pPr>
+      <w:r>
+        <w:t>Nwm</w:t>
+      </w:r>
+    </w:p>
+    <w:p>
+      <w:pPr>
+        <w:pStyle w:val="Akapitzlist"/>
+        <w:numPr>
+          <w:ilvl w:val="0"/>
+          <w:numId w:val="24"/>
+        </w:numPr>
+        <w:suppressAutoHyphens w:val="0"/>
+      </w:pPr>
+      <w:r>
+        <w:t>Bocian, wrony, bydło, zające, ptaszek</w:t>
+      </w:r>
+    </w:p>
+    <w:p>
+      <w:pPr>
+        <w:pStyle w:val="Akapitzlist"/>
+        <w:numPr>
+          <w:ilvl w:val="0"/>
+          <w:numId w:val="24"/>
+        </w:numPr>
+        <w:suppressAutoHyphens w:val="0"/>
+      </w:pPr>
+      <w:r>
+        <w:t xml:space="preserve">Mazurek, sikorka, szpak, wrona, </w:t>
+      </w:r>
+    </w:p>
+    <w:p>
+      <w:pPr>
+        <w:pStyle w:val="Akapitzlist"/>
+        <w:numPr>
+          <w:ilvl w:val="0"/>
+          <w:numId w:val="24"/>
+        </w:numPr>
+        <w:suppressAutoHyphens w:val="0"/>
+      </w:pPr>
+      <w:r>
+        <w:t>Wyjaśnij znaczenie słów:</w:t>
+      </w:r>
+    </w:p>
+    <w:p>
+      <w:pPr>
+        <w:pStyle w:val="Akapitzlist"/>
+        <w:numPr>
+          <w:ilvl w:val="1"/>
+          <w:numId w:val="24"/>
+        </w:numPr>
+        <w:suppressAutoHyphens w:val="0"/>
+      </w:pPr>
+      <w:r>
+        <w:t>Strzecha – pkrycie dachowe ze słomy</w:t>
+      </w:r>
+    </w:p>
+    <w:p>
+      <w:pPr>
+        <w:pStyle w:val="Akapitzlist"/>
+        <w:numPr>
+          <w:ilvl w:val="1"/>
+          <w:numId w:val="24"/>
+        </w:numPr>
+        <w:suppressAutoHyphens w:val="0"/>
+      </w:pPr>
+      <w:r>
+        <w:t>Tuman – obłok gęstej mgły; człowiek niezbyt rozgarnięty</w:t>
+      </w:r>
+    </w:p>
+    <w:p>
+      <w:pPr>
+        <w:pStyle w:val="Akapitzlist"/>
+        <w:numPr>
+          <w:ilvl w:val="1"/>
+          <w:numId w:val="24"/>
+        </w:numPr>
+        <w:suppressAutoHyphens w:val="0"/>
+      </w:pPr>
+      <w:r>
+        <w:t>Mokrzyca – rodzaj rośliy z rodziny goździkowatych</w:t>
+      </w:r>
+    </w:p>
+    <w:p>
+      <w:pPr>
+        <w:pStyle w:val="Akapitzlist"/>
+        <w:numPr>
+          <w:ilvl w:val="1"/>
+          <w:numId w:val="24"/>
+        </w:numPr>
+        <w:suppressAutoHyphens w:val="0"/>
+      </w:pPr>
+      <w:r>
+        <w:t>Zdybać – przyłapać kogoś na czymś</w:t>
+      </w:r>
+    </w:p>
+    <w:p>
+      <w:pPr>
+        <w:pStyle w:val="Akapitzlist"/>
+        <w:numPr>
+          <w:ilvl w:val="1"/>
+          <w:numId w:val="24"/>
+        </w:numPr>
+        <w:suppressAutoHyphens w:val="0"/>
+      </w:pPr>
+      <w:r>
+        <w:t>Widomy – dający się widzieć lub zauważyć</w:t>
+      </w:r>
+    </w:p>
+    <w:p>
+      <w:pPr>
+        <w:pStyle w:val="Akapitzlist"/>
+        <w:numPr>
+          <w:ilvl w:val="0"/>
+          <w:numId w:val="24"/>
+        </w:numPr>
+        <w:suppressAutoHyphens w:val="0"/>
+      </w:pPr>
+      <w:r>
+        <w:t>Zieleń bo drzewa, ciemne kolory – mrok, biały – widać z bielszego nieco na niebie obwodu</w:t>
+      </w:r>
+    </w:p>
+    <w:p>
+      <w:pPr>
+        <w:pStyle w:val="Akapitzlist"/>
+        <w:numPr>
+          <w:ilvl w:val="0"/>
+          <w:numId w:val="24"/>
+        </w:numPr>
+        <w:suppressAutoHyphens w:val="0"/>
+      </w:pPr>
+      <w:r>
+        <w:t xml:space="preserve">Szare, </w:t>
+      </w:r>
       <w:bookmarkStart w:id="0" w:name="_GoBack"/>
       <w:bookmarkEnd w:id="0"/>
+    </w:p>
+    <w:p>
+      <w:pPr>
+        <w:pStyle w:val="Akapitzlist"/>
+        <w:numPr>
+          <w:ilvl w:val="0"/>
+          <w:numId w:val="24"/>
+        </w:numPr>
+        <w:suppressAutoHyphens w:val="0"/>
+      </w:pPr>
+      <w:r>
+        <w:t>Zdybało, rozdziawiwszy</w:t>
+      </w:r>
+    </w:p>
+    <w:p>
+      <w:pPr>
+        <w:suppressAutoHyphens w:val="0"/>
+        <w:ind w:left="360"/>
+      </w:pPr>
     </w:p>
     <w:sectPr>
       <w:pgSz w:w="11906" w:h="16838"/>
@@ -9770,7 +9949,7 @@
   <w:abstractNum w:abstractNumId="8" w15:restartNumberingAfterBreak="0">
     <w:nsid w:val="21F209AC"/>
     <w:multiLevelType w:val="multilevel"/>
-    <w:tmpl w:val="27066250"/>
+    <w:tmpl w:val="7DC8E010"/>
     <w:lvl w:ilvl="0">
       <w:start w:val="1"/>
       <w:numFmt w:val="decimal"/>
@@ -9792,7 +9971,7 @@
         <w:ind w:left="1080" w:hanging="360"/>
       </w:pPr>
       <w:rPr>
-        <w:b/>
+        <w:b w:val="0"/>
       </w:rPr>
     </w:lvl>
     <w:lvl w:ilvl="2">

</xml_diff>